<commit_message>
done with week two activities
</commit_message>
<xml_diff>
--- a/jordan_requirement_template.docx
+++ b/jordan_requirement_template.docx
@@ -7732,30 +7732,13 @@
               <w:spacing w:after="0" w:before="0" w:line="240" w:lineRule="auto"/>
               <w:ind w:left="0" w:right="0" w:firstLine="0"/>
               <w:jc w:val="left"/>
-              <w:rPr>
-                <w:rFonts w:ascii="Times" w:cs="Times" w:eastAsia="Times" w:hAnsi="Times"/>
-                <w:b w:val="0"/>
-                <w:i w:val="0"/>
-                <w:smallCaps w:val="0"/>
-                <w:strike w:val="0"/>
-                <w:color w:val="000000"/>
-                <w:sz w:val="24"/>
-                <w:szCs w:val="24"/>
-                <w:u w:val="none"/>
-                <w:shd w:fill="auto" w:val="clear"/>
-                <w:vertAlign w:val="baseline"/>
-              </w:rPr>
+              <w:rPr/>
             </w:pPr>
             <w:r>
               <w:rPr>
                 <w:rtl w:val="0"/>
               </w:rPr>
               <w:t xml:space="preserve">Ability to search for weather conditions in another zone.</w:t>
-            </w:r>
-            <w:r>
-              <w:rPr>
-                <w:rtl w:val="0"/>
-              </w:rPr>
             </w:r>
           </w:p>
         </w:tc>
@@ -7857,6 +7840,12 @@
               <w:rPr>
                 <w:rtl w:val="0"/>
               </w:rPr>
+              <w:t xml:space="preserve">User interface styling </w:t>
+            </w:r>
+            <w:r>
+              <w:rPr>
+                <w:rtl w:val="0"/>
+              </w:rPr>
             </w:r>
           </w:p>
         </w:tc>
@@ -7898,6 +7887,12 @@
                 <w:vertAlign w:val="baseline"/>
               </w:rPr>
             </w:pPr>
+            <w:r>
+              <w:rPr>
+                <w:rtl w:val="0"/>
+              </w:rPr>
+              <w:t xml:space="preserve">Using Tailwind CSS</w:t>
+            </w:r>
             <w:r>
               <w:rPr>
                 <w:rtl w:val="0"/>

</xml_diff>